<commit_message>
Tijd aangepast in lidy interviews document
</commit_message>
<xml_diff>
--- a/Documentatie/Interview/Lidy/Lidy interview.docx
+++ b/Documentatie/Interview/Lidy/Lidy interview.docx
@@ -82,7 +82,13 @@
           </w:tcPr>
           <w:p>
             <w:r>
-              <w:t>Mike Oelemans</w:t>
+              <w:t>Mike Oe</w:t>
+            </w:r>
+            <w:r>
+              <w:t>r</w:t>
+            </w:r>
+            <w:r>
+              <w:t>lemans</w:t>
             </w:r>
           </w:p>
         </w:tc>
@@ -128,8 +134,10 @@
           </w:tcPr>
           <w:p>
             <w:r>
-              <w:t>15:30</w:t>
+              <w:t>16:00</w:t>
             </w:r>
+            <w:bookmarkStart w:id="0" w:name="_GoBack"/>
+            <w:bookmarkEnd w:id="0"/>
           </w:p>
         </w:tc>
       </w:tr>
@@ -388,8 +396,6 @@
         </w:rPr>
         <w:t>In the email you’ve send to us is a table with bold words and none bold words. Can you tell us more about that?</w:t>
       </w:r>
-      <w:bookmarkStart w:id="0" w:name="_GoBack"/>
-      <w:bookmarkEnd w:id="0"/>
     </w:p>
     <w:p>
       <w:pPr>
@@ -530,21 +536,7 @@
         <w:rPr>
           <w:lang w:val="en-US"/>
         </w:rPr>
-        <w:t xml:space="preserve">About </w:t>
-      </w:r>
-      <w:proofErr w:type="gramStart"/>
-      <w:r>
-        <w:rPr>
-          <w:lang w:val="en-US"/>
-        </w:rPr>
-        <w:t>The</w:t>
-      </w:r>
-      <w:proofErr w:type="gramEnd"/>
-      <w:r>
-        <w:rPr>
-          <w:lang w:val="en-US"/>
-        </w:rPr>
-        <w:t xml:space="preserve"> word </w:t>
+        <w:t xml:space="preserve">About The word </w:t>
       </w:r>
       <w:r>
         <w:rPr>

</xml_diff>